<commit_message>
Finalize review comments and add highlights.
</commit_message>
<xml_diff>
--- a/Review_Responses.docx
+++ b/Review_Responses.docx
@@ -622,7 +622,6 @@
         <w:rPr>
           <w:rFonts w:ascii="moz-fixed" w:hAnsi="moz-fixed"/>
           <w:sz w:val="9"/>
-          <w:highlight w:val="yellow"/>
           <w:lang w:val="en-AU"/>
         </w:rPr>
         <w:t>We cannot accommodate PDF manuscript files for production purposes. We also ask that when submitting your revision you follow the journal formatting guidelines.  Figures and tables may be embedded within the source file for the submission as long as they are of sufficient resolution for Production. For any figure that cannot be embedded within the source file (such as *.PSD Photoshop files), the original figure needs to be uploaded separately. Refer to the Guide for Authors for additional information.</w:t>
@@ -639,7 +638,6 @@
             <w:rStyle w:val="InternetLink"/>
             <w:rFonts w:ascii="moz-fixed" w:hAnsi="moz-fixed"/>
             <w:sz w:val="9"/>
-            <w:highlight w:val="yellow"/>
             <w:lang w:val="en-AU"/>
           </w:rPr>
           <w:t>http://www.elsevier.com/journals/urban-climate/2212-0955/guide-for-authors</w:t>
@@ -696,7 +694,6 @@
         <w:rPr>
           <w:rFonts w:ascii="moz-fixed" w:hAnsi="moz-fixed"/>
           <w:sz w:val="9"/>
-          <w:highlight w:val="yellow"/>
           <w:lang w:val="en-AU"/>
         </w:rPr>
         <w:t xml:space="preserve">Highlights consist of a short collection of bullet points that convey the core findings of the article and should be submitted in a separate file in the online submission system. Please use 'Highlights' in the file name and include 3 to 5 bullet points (maximum 85 characters, including spaces, per bullet point). See the following website for more information </w:t>
@@ -713,7 +710,6 @@
             <w:rStyle w:val="InternetLink"/>
             <w:rFonts w:ascii="moz-fixed" w:hAnsi="moz-fixed"/>
             <w:sz w:val="9"/>
-            <w:highlight w:val="yellow"/>
             <w:lang w:val="en-AU"/>
           </w:rPr>
           <w:t>http://www.elsevier.com/highlights</w:t>
@@ -4051,27 +4047,7 @@
           <w:sz w:val="9"/>
           <w:lang w:val="en-AU"/>
         </w:rPr>
-        <w:t xml:space="preserve">Yes, that was probably written as by a </w:t>
-      </w:r>
-      <w:r>
-        <w:rPr>
-          <w:rFonts w:ascii="moz-fixed" w:hAnsi="moz-fixed"/>
-          <w:b/>
-          <w:bCs/>
-          <w:sz w:val="9"/>
-          <w:lang w:val="en-AU"/>
-        </w:rPr>
-        <w:t>(former)</w:t>
-      </w:r>
-      <w:r>
-        <w:rPr>
-          <w:rFonts w:ascii="moz-fixed" w:hAnsi="moz-fixed"/>
-          <w:b/>
-          <w:bCs/>
-          <w:sz w:val="9"/>
-          <w:lang w:val="en-AU"/>
-        </w:rPr>
-        <w:t xml:space="preserve"> software engineer. The sentence wasn’t really necessary, took it out.</w:t>
+        <w:t>Yes, that was probably written as by a (former) software engineer. The sentence wasn’t really necessary, took it out.</w:t>
       </w:r>
     </w:p>
     <w:p>
@@ -4424,16 +4400,19 @@
     <w:p>
       <w:pPr>
         <w:pStyle w:val="PreformattedText"/>
-        <w:rPr>
-          <w:rFonts w:ascii="moz-fixed" w:hAnsi="moz-fixed"/>
-          <w:b/>
+        <w:rPr/>
+      </w:pPr>
+      <w:r>
+        <w:rPr>
+          <w:rFonts w:ascii="moz-fixed" w:hAnsi="moz-fixed"/>
           <w:b/>
           <w:bCs/>
           <w:color w:val="00000A"/>
           <w:sz w:val="9"/>
           <w:lang w:val="en-AU"/>
         </w:rPr>
-      </w:pPr>
+        <w:t>Repeating the</w:t>
+      </w:r>
       <w:r>
         <w:rPr>
           <w:rFonts w:ascii="moz-fixed" w:hAnsi="moz-fixed"/>
@@ -4443,7 +4422,24 @@
           <w:sz w:val="9"/>
           <w:lang w:val="en-AU"/>
         </w:rPr>
-        <w:t>See response to general comment #2 for reviewer #2.</w:t>
+        <w:t xml:space="preserve"> response to general comment #2 for reviewer #2:</w:t>
+      </w:r>
+    </w:p>
+    <w:p>
+      <w:pPr>
+        <w:pStyle w:val="PreformattedText"/>
+        <w:rPr/>
+      </w:pPr>
+      <w:r>
+        <w:rPr>
+          <w:rFonts w:ascii="moz-fixed" w:hAnsi="moz-fixed"/>
+          <w:b/>
+          <w:bCs/>
+          <w:color w:val="00000A"/>
+          <w:sz w:val="9"/>
+          <w:lang w:val="en-AU"/>
+        </w:rPr>
+        <w:t>The two models do not interact directly, as the vegetation modelling is done offline before the main model run. Section 2.5.1 paragraph 4 spells this out, as well as the rationale behind modelling each vegetation item twice (with full incoming radiation and with diffuse only). So, the models do not directly interact, but VTUF-3D does use different offline vegetation model results depending on whether that vegetation would currently, within the timestep, be illuminated or not. I have also added a number of times in the text that vegetation is modelled offline to try and relieve possible confusion about the interactions better.</w:t>
       </w:r>
     </w:p>
     <w:p>
@@ -6114,7 +6110,7 @@
       <w:pgNumType w:fmt="decimal"/>
       <w:formProt w:val="false"/>
       <w:textDirection w:val="lrTb"/>
-      <w:docGrid w:type="default" w:linePitch="240" w:charSpace="4294961151"/>
+      <w:docGrid w:type="default" w:linePitch="240" w:charSpace="0"/>
     </w:sectPr>
   </w:body>
 </w:document>
@@ -6140,13 +6136,14 @@
     <w:qFormat/>
     <w:pPr>
       <w:widowControl/>
-      <w:overflowPunct w:val="true"/>
+      <w:overflowPunct w:val="false"/>
       <w:bidi w:val="0"/>
       <w:jc w:val="left"/>
     </w:pPr>
     <w:rPr>
       <w:rFonts w:ascii="Liberation Serif" w:hAnsi="Liberation Serif" w:eastAsia="Noto Sans CJK SC Regular" w:cs="FreeSans"/>
       <w:color w:val="00000A"/>
+      <w:kern w:val="0"/>
       <w:sz w:val="24"/>
       <w:szCs w:val="24"/>
       <w:lang w:val="en-AU" w:eastAsia="zh-CN" w:bidi="hi-IN"/>

</xml_diff>